<commit_message>
Added Scrum Week 11
</commit_message>
<xml_diff>
--- a/Scrum_Meetings/scrum-week11.docx
+++ b/Scrum_Meetings/scrum-week11.docx
@@ -1396,30 +1396,56 @@
                 <w:rFonts w:ascii="Times New Roman" w:eastAsia="Times New Roman" w:hAnsi="Times New Roman" w:cs="Times New Roman"/>
                 <w:spacing w:val="-1"/>
               </w:rPr>
-              <w:t xml:space="preserve"> </w:t>
-            </w:r>
-            <w:r>
-              <w:rPr>
-                <w:rFonts w:ascii="Times New Roman" w:eastAsia="Times New Roman" w:hAnsi="Times New Roman" w:cs="Times New Roman"/>
-                <w:spacing w:val="-1"/>
-              </w:rPr>
-              <w:t xml:space="preserve">Design and prepare for presentation, fix grading for </w:t>
-            </w:r>
-            <w:proofErr w:type="spellStart"/>
-            <w:r>
-              <w:rPr>
-                <w:rFonts w:ascii="Times New Roman" w:eastAsia="Times New Roman" w:hAnsi="Times New Roman" w:cs="Times New Roman"/>
-                <w:spacing w:val="-1"/>
-              </w:rPr>
-              <w:t>mcq</w:t>
-            </w:r>
-            <w:proofErr w:type="spellEnd"/>
-            <w:r>
-              <w:rPr>
-                <w:rFonts w:ascii="Times New Roman" w:eastAsia="Times New Roman" w:hAnsi="Times New Roman" w:cs="Times New Roman"/>
-                <w:spacing w:val="-1"/>
-              </w:rPr>
-              <w:t xml:space="preserve"> quizzes for the teacher.</w:t>
+              <w:t xml:space="preserve">Design </w:t>
+            </w:r>
+            <w:r>
+              <w:rPr>
+                <w:rFonts w:ascii="Times New Roman" w:eastAsia="Times New Roman" w:hAnsi="Times New Roman" w:cs="Times New Roman"/>
+                <w:spacing w:val="-1"/>
+              </w:rPr>
+              <w:t xml:space="preserve">the PowerPoint </w:t>
+            </w:r>
+            <w:r>
+              <w:rPr>
+                <w:rFonts w:ascii="Times New Roman" w:eastAsia="Times New Roman" w:hAnsi="Times New Roman" w:cs="Times New Roman"/>
+                <w:spacing w:val="-1"/>
+              </w:rPr>
+              <w:t xml:space="preserve">and prepare for presentation, </w:t>
+            </w:r>
+            <w:r>
+              <w:rPr>
+                <w:rFonts w:ascii="Times New Roman" w:eastAsia="Times New Roman" w:hAnsi="Times New Roman" w:cs="Times New Roman"/>
+                <w:spacing w:val="-1"/>
+              </w:rPr>
+              <w:t xml:space="preserve">manage to cover all the topics of the project within 6 minutes, </w:t>
+            </w:r>
+            <w:r>
+              <w:rPr>
+                <w:rFonts w:ascii="Times New Roman" w:eastAsia="Times New Roman" w:hAnsi="Times New Roman" w:cs="Times New Roman"/>
+                <w:spacing w:val="-1"/>
+              </w:rPr>
+              <w:t xml:space="preserve">fix grading for </w:t>
+            </w:r>
+            <w:r>
+              <w:rPr>
+                <w:rFonts w:ascii="Times New Roman" w:eastAsia="Times New Roman" w:hAnsi="Times New Roman" w:cs="Times New Roman"/>
+                <w:spacing w:val="-1"/>
+              </w:rPr>
+              <w:t xml:space="preserve">MCQ </w:t>
+            </w:r>
+            <w:r>
+              <w:rPr>
+                <w:rFonts w:ascii="Times New Roman" w:eastAsia="Times New Roman" w:hAnsi="Times New Roman" w:cs="Times New Roman"/>
+                <w:spacing w:val="-1"/>
+              </w:rPr>
+              <w:t>quizzes for the teacher</w:t>
+            </w:r>
+            <w:r>
+              <w:rPr>
+                <w:rFonts w:ascii="Times New Roman" w:eastAsia="Times New Roman" w:hAnsi="Times New Roman" w:cs="Times New Roman"/>
+                <w:spacing w:val="-1"/>
+              </w:rPr>
+              <w:t>, fix any other bugs and maintain code.</w:t>
             </w:r>
           </w:p>
         </w:tc>
@@ -2237,7 +2263,14 @@
           <w:rFonts w:ascii="Times New Roman" w:eastAsia="Times New Roman" w:hAnsi="Times New Roman" w:cs="Times New Roman"/>
           <w:spacing w:val="-1"/>
         </w:rPr>
-        <w:t>Overleaf for documdntation</w:t>
+        <w:t xml:space="preserve">Overleaf for </w:t>
+      </w:r>
+      <w:r>
+        <w:rPr>
+          <w:rFonts w:ascii="Times New Roman" w:eastAsia="Times New Roman" w:hAnsi="Times New Roman" w:cs="Times New Roman"/>
+          <w:spacing w:val="-1"/>
+        </w:rPr>
+        <w:t>documentation</w:t>
       </w:r>
     </w:p>
     <w:p>

</xml_diff>

<commit_message>
Added Scrum Week 11 (#159)
</commit_message>
<xml_diff>
--- a/Scrum_Meetings/scrum-week11.docx
+++ b/Scrum_Meetings/scrum-week11.docx
@@ -1396,30 +1396,56 @@
                 <w:rFonts w:ascii="Times New Roman" w:eastAsia="Times New Roman" w:hAnsi="Times New Roman" w:cs="Times New Roman"/>
                 <w:spacing w:val="-1"/>
               </w:rPr>
-              <w:t xml:space="preserve"> </w:t>
-            </w:r>
-            <w:r>
-              <w:rPr>
-                <w:rFonts w:ascii="Times New Roman" w:eastAsia="Times New Roman" w:hAnsi="Times New Roman" w:cs="Times New Roman"/>
-                <w:spacing w:val="-1"/>
-              </w:rPr>
-              <w:t xml:space="preserve">Design and prepare for presentation, fix grading for </w:t>
-            </w:r>
-            <w:proofErr w:type="spellStart"/>
-            <w:r>
-              <w:rPr>
-                <w:rFonts w:ascii="Times New Roman" w:eastAsia="Times New Roman" w:hAnsi="Times New Roman" w:cs="Times New Roman"/>
-                <w:spacing w:val="-1"/>
-              </w:rPr>
-              <w:t>mcq</w:t>
-            </w:r>
-            <w:proofErr w:type="spellEnd"/>
-            <w:r>
-              <w:rPr>
-                <w:rFonts w:ascii="Times New Roman" w:eastAsia="Times New Roman" w:hAnsi="Times New Roman" w:cs="Times New Roman"/>
-                <w:spacing w:val="-1"/>
-              </w:rPr>
-              <w:t xml:space="preserve"> quizzes for the teacher.</w:t>
+              <w:t xml:space="preserve">Design </w:t>
+            </w:r>
+            <w:r>
+              <w:rPr>
+                <w:rFonts w:ascii="Times New Roman" w:eastAsia="Times New Roman" w:hAnsi="Times New Roman" w:cs="Times New Roman"/>
+                <w:spacing w:val="-1"/>
+              </w:rPr>
+              <w:t xml:space="preserve">the PowerPoint </w:t>
+            </w:r>
+            <w:r>
+              <w:rPr>
+                <w:rFonts w:ascii="Times New Roman" w:eastAsia="Times New Roman" w:hAnsi="Times New Roman" w:cs="Times New Roman"/>
+                <w:spacing w:val="-1"/>
+              </w:rPr>
+              <w:t xml:space="preserve">and prepare for presentation, </w:t>
+            </w:r>
+            <w:r>
+              <w:rPr>
+                <w:rFonts w:ascii="Times New Roman" w:eastAsia="Times New Roman" w:hAnsi="Times New Roman" w:cs="Times New Roman"/>
+                <w:spacing w:val="-1"/>
+              </w:rPr>
+              <w:t xml:space="preserve">manage to cover all the topics of the project within 6 minutes, </w:t>
+            </w:r>
+            <w:r>
+              <w:rPr>
+                <w:rFonts w:ascii="Times New Roman" w:eastAsia="Times New Roman" w:hAnsi="Times New Roman" w:cs="Times New Roman"/>
+                <w:spacing w:val="-1"/>
+              </w:rPr>
+              <w:t xml:space="preserve">fix grading for </w:t>
+            </w:r>
+            <w:r>
+              <w:rPr>
+                <w:rFonts w:ascii="Times New Roman" w:eastAsia="Times New Roman" w:hAnsi="Times New Roman" w:cs="Times New Roman"/>
+                <w:spacing w:val="-1"/>
+              </w:rPr>
+              <w:t xml:space="preserve">MCQ </w:t>
+            </w:r>
+            <w:r>
+              <w:rPr>
+                <w:rFonts w:ascii="Times New Roman" w:eastAsia="Times New Roman" w:hAnsi="Times New Roman" w:cs="Times New Roman"/>
+                <w:spacing w:val="-1"/>
+              </w:rPr>
+              <w:t>quizzes for the teacher</w:t>
+            </w:r>
+            <w:r>
+              <w:rPr>
+                <w:rFonts w:ascii="Times New Roman" w:eastAsia="Times New Roman" w:hAnsi="Times New Roman" w:cs="Times New Roman"/>
+                <w:spacing w:val="-1"/>
+              </w:rPr>
+              <w:t>, fix any other bugs and maintain code.</w:t>
             </w:r>
           </w:p>
         </w:tc>
@@ -2237,7 +2263,14 @@
           <w:rFonts w:ascii="Times New Roman" w:eastAsia="Times New Roman" w:hAnsi="Times New Roman" w:cs="Times New Roman"/>
           <w:spacing w:val="-1"/>
         </w:rPr>
-        <w:t>Overleaf for documdntation</w:t>
+        <w:t xml:space="preserve">Overleaf for </w:t>
+      </w:r>
+      <w:r>
+        <w:rPr>
+          <w:rFonts w:ascii="Times New Roman" w:eastAsia="Times New Roman" w:hAnsi="Times New Roman" w:cs="Times New Roman"/>
+          <w:spacing w:val="-1"/>
+        </w:rPr>
+        <w:t>documentation</w:t>
       </w:r>
     </w:p>
     <w:p>

</xml_diff>